<commit_message>
Rectifies bug in vector resizing Rectifies const_cast bad programming and changed it to const returning fucnctions downstream
</commit_message>
<xml_diff>
--- a/Readme.docx
+++ b/Readme.docx
@@ -231,6 +231,12 @@
       <w:r>
         <w:t>The program reads commands from standard input (stdin). Each command should be entered as a single line following the format specified below. Inputs are parsed and sanitized to extract file names, content, and additional flags.</w:t>
       </w:r>
+      <w:r>
+        <w:t xml:space="preserve"> The input is sanitized in such a manner that the whitespaces in the front and end of the input would be automatically removed </w:t>
+      </w:r>
+      <w:r>
+        <w:t>but while adding inputs 1 whitespace is always added in front of the previous message. To add multiple whitespace and new lines escape characters should be used.</w:t>
+      </w:r>
     </w:p>
     <w:p>
       <w:pPr>
@@ -290,6 +296,9 @@
       <w:r>
         <w:t>Appends content to a file. Creates a new version if active version is a snapshot; else, modifies active version in-place.</w:t>
       </w:r>
+      <w:r>
+        <w:t xml:space="preserve"> If new version is created it would be displayed.</w:t>
+      </w:r>
     </w:p>
     <w:p>
       <w:r>
@@ -300,6 +309,9 @@
       <w:r>
         <w:t>Replaces the content of the file. New version logic is similar to INSERT.</w:t>
       </w:r>
+      <w:r>
+        <w:t xml:space="preserve"> If new version is created it would be displayed.</w:t>
+      </w:r>
     </w:p>
     <w:p>
       <w:r>
@@ -337,6 +349,7 @@
     </w:p>
     <w:p>
       <w:r>
+        <w:lastRenderedPageBreak/>
         <w:t>Lists all snapshots in chronological order with details.</w:t>
       </w:r>
     </w:p>
@@ -470,6 +483,7 @@
     </w:p>
     <w:p>
       <w:r>
+        <w:lastRenderedPageBreak/>
         <w:t>cl /EHsc /std:c++17 /Fe:</w:t>
       </w:r>
       <w:r>
@@ -1137,6 +1151,7 @@
   <w:style w:type="character" w:default="1" w:styleId="DefaultParagraphFont">
     <w:name w:val="Default Paragraph Font"/>
     <w:uiPriority w:val="1"/>
+    <w:semiHidden/>
     <w:unhideWhenUsed/>
   </w:style>
   <w:style w:type="table" w:default="1" w:styleId="TableNormal">

</xml_diff>

<commit_message>
Rectified bug in vector resizing in Densemap.hpp Rectified bug in constcast and changed it to const returning downstream functions in RBTree.hpp
</commit_message>
<xml_diff>
--- a/Readme.docx
+++ b/Readme.docx
@@ -74,7 +74,6 @@
         <w:t xml:space="preserve"> Represents the version history for each file. Each version is a node, with branching support for snapshots and rollbacks. At each node, pointers are stored for its children and parent nodes, along with a modularized public interface that prevents direct manipulation from the outside, except for the specified parameters (content and message only).</w:t>
       </w:r>
     </w:p>
-    <w:p/>
     <w:p>
       <w:r>
         <w:rPr>
@@ -91,7 +90,15 @@
     </w:p>
     <w:p>
       <w:r>
-        <w:t>(implemented as a vector due to the dense and incremental nature of version IDs for efficient rollback in O(1)).</w:t>
+        <w:t xml:space="preserve">(implemented as a vector due to the dense and incremental nature of version IDs for efficient rollback in </w:t>
+      </w:r>
+      <w:proofErr w:type="gramStart"/>
+      <w:r>
+        <w:t>O(</w:t>
+      </w:r>
+      <w:proofErr w:type="gramEnd"/>
+      <w:r>
+        <w:t>1)).</w:t>
       </w:r>
     </w:p>
     <w:p>
@@ -126,11 +133,15 @@
         <w:t>HashMap:</w:t>
       </w:r>
       <w:r>
-        <w:t xml:space="preserve"> HashMap uses polynomial hashing and a custom-made structure buck to store the Val pointers whose hash is colliding. I have given the a capacity parameter so that rehashing takes place when the structure is storing about 5 times as many values </w:t>
-      </w:r>
-      <w:r>
-        <w:lastRenderedPageBreak/>
-        <w:t>as capacity. The reason I have used the threshold of 5 times instead of standard 0.7 times would be clear on going forward.</w:t>
+        <w:t xml:space="preserve"> HashMap uses polynomial hashing and a custom-made structure buck to store the Val pointers whose hash is colliding. I have given </w:t>
+      </w:r>
+      <w:proofErr w:type="gramStart"/>
+      <w:r>
+        <w:t>the a</w:t>
+      </w:r>
+      <w:proofErr w:type="gramEnd"/>
+      <w:r>
+        <w:t xml:space="preserve"> capacity parameter so that rehashing takes place when the structure is storing about 5 times as many values as capacity. The reason I have used the threshold of 5 times instead of standard 0.7 times would be clear on going forward.</w:t>
       </w:r>
     </w:p>
     <w:p>
@@ -141,13 +152,34 @@
           <w:i/>
           <w:iCs/>
         </w:rPr>
+        <w:lastRenderedPageBreak/>
         <w:t>Buck:</w:t>
       </w:r>
       <w:r>
         <w:t xml:space="preserve"> </w:t>
       </w:r>
       <w:r>
-        <w:t>I have tried to innovate and use a bit of knowledge that I had previously in this data structure. I have used a vector in it to store key-value pairs, but in addition to that, if the number of files exceeds 10, I have used a red-black tree in place of the plain vector (my reasoning behind this was that hash maps have an average complexity of O(1), but in case of excessive collisions or delibrate attack on the system by making hashes collide the complexity can eventually exceed to O(n) (too many key value pairs in the same bucket) to prevent this we can use a red black tree based map which would reduce the worst case complexity to O(logn) making the file system imvulnerable to attacks and bad luck.</w:t>
+        <w:t xml:space="preserve">I have tried to innovate and use a bit of knowledge that I had previously in this data structure. I have used a vector in it to store key-value pairs, but in addition to that, if the number of files exceeds 10, I have used a red-black tree in place of the plain vector (my reasoning behind this was that hash maps have an average complexity of O(1), but in case of excessive collisions or </w:t>
+      </w:r>
+      <w:r>
+        <w:t>deliberate</w:t>
+      </w:r>
+      <w:r>
+        <w:t xml:space="preserve"> attack on the system by making hashes collide the complexity can eventually exceed to O(n) (too many key value pairs in the same bucket) to prevent this we can use a red black tree based map which would reduce the worst case complexity to O(</w:t>
+      </w:r>
+      <w:proofErr w:type="spellStart"/>
+      <w:r>
+        <w:t>logn</w:t>
+      </w:r>
+      <w:proofErr w:type="spellEnd"/>
+      <w:r>
+        <w:t xml:space="preserve">) making the file system </w:t>
+      </w:r>
+      <w:r>
+        <w:t>invulnerable</w:t>
+      </w:r>
+      <w:r>
+        <w:t xml:space="preserve"> to attacks and bad luck.</w:t>
       </w:r>
     </w:p>
     <w:p>
@@ -157,6 +189,7 @@
     </w:p>
     <w:p/>
     <w:p>
+      <w:proofErr w:type="gramStart"/>
       <w:r>
         <w:rPr>
           <w:b/>
@@ -164,10 +197,68 @@
           <w:i/>
           <w:iCs/>
         </w:rPr>
-        <w:t>Red Black Tree:</w:t>
-      </w:r>
-      <w:r>
-        <w:t xml:space="preserve"> The red-black tree implemented in the appropriate header file is insert only and does not support erasures as it was not required by the assignment to support file deletions the 0 color encodes Black nodes and 1 encodes Red nodes. As its a balanced binary search tree we can find the required node in O(logn) time and rotate left and rotate right functions have been implemented so that the binary tree can be rebalanced after each insertion and required recoloring is also done so that the constraint of red nodes not having red children, Black root and each path from a node to leaves having same number of black nodes is maintained. The rebalance approach in an insertion only tree is simple as we only have to add red children and balance the tree upward until the parent of the child is red.</w:t>
+        <w:t>Red Black</w:t>
+      </w:r>
+      <w:proofErr w:type="gramEnd"/>
+      <w:r>
+        <w:rPr>
+          <w:b/>
+          <w:bCs/>
+          <w:i/>
+          <w:iCs/>
+        </w:rPr>
+        <w:t xml:space="preserve"> Tree:</w:t>
+      </w:r>
+      <w:r>
+        <w:t xml:space="preserve"> The red-black tree implemented in the appropriate header file is insert only and does not support erasures as it was not required by the assignment to support file deletions the 0 </w:t>
+      </w:r>
+      <w:proofErr w:type="spellStart"/>
+      <w:r>
+        <w:t>color</w:t>
+      </w:r>
+      <w:proofErr w:type="spellEnd"/>
+      <w:r>
+        <w:t xml:space="preserve"> encodes Black nodes and 1 encodes </w:t>
+      </w:r>
+      <w:proofErr w:type="gramStart"/>
+      <w:r>
+        <w:t>Red</w:t>
+      </w:r>
+      <w:proofErr w:type="gramEnd"/>
+      <w:r>
+        <w:t xml:space="preserve"> nodes. As </w:t>
+      </w:r>
+      <w:proofErr w:type="spellStart"/>
+      <w:r>
+        <w:t>its</w:t>
+      </w:r>
+      <w:proofErr w:type="spellEnd"/>
+      <w:r>
+        <w:t xml:space="preserve"> a balanced binary search tree we can find the required node in O(</w:t>
+      </w:r>
+      <w:proofErr w:type="spellStart"/>
+      <w:r>
+        <w:t>logn</w:t>
+      </w:r>
+      <w:proofErr w:type="spellEnd"/>
+      <w:r>
+        <w:t xml:space="preserve">) time and rotate left and rotate right functions have been implemented so that the binary tree can be rebalanced after each insertion and required </w:t>
+      </w:r>
+      <w:proofErr w:type="spellStart"/>
+      <w:r>
+        <w:t>recoloring</w:t>
+      </w:r>
+      <w:proofErr w:type="spellEnd"/>
+      <w:r>
+        <w:t xml:space="preserve"> is also done so that the constraint of red nodes not having red children, Black root and each path from a node to leaves having same number of black nodes is maintained. The rebalance approach in an insertion only tree is simple as we only </w:t>
+      </w:r>
+      <w:proofErr w:type="gramStart"/>
+      <w:r>
+        <w:t>have to</w:t>
+      </w:r>
+      <w:proofErr w:type="gramEnd"/>
+      <w:r>
+        <w:t xml:space="preserve"> add red children and balance the tree upward until the parent of the child is red.</w:t>
       </w:r>
     </w:p>
     <w:p/>
@@ -178,12 +269,28 @@
     </w:p>
     <w:p>
       <w:r>
-        <w:t>File, TreeNode (in File.hpp): Represent files and their versioned structure.</w:t>
-      </w:r>
-    </w:p>
-    <w:p>
-      <w:r>
-        <w:t>Val (in Data_struct_wrapper.hpp) : wrapper for file object to connect them to the data structures.</w:t>
+        <w:t xml:space="preserve">File, </w:t>
+      </w:r>
+      <w:proofErr w:type="spellStart"/>
+      <w:r>
+        <w:t>TreeNode</w:t>
+      </w:r>
+      <w:proofErr w:type="spellEnd"/>
+      <w:r>
+        <w:t xml:space="preserve"> (in File.hpp): Represent files and their versioned structure.</w:t>
+      </w:r>
+    </w:p>
+    <w:p>
+      <w:r>
+        <w:t>Val (in Data_struct_wrapper.hpp</w:t>
+      </w:r>
+      <w:proofErr w:type="gramStart"/>
+      <w:r>
+        <w:t>) :</w:t>
+      </w:r>
+      <w:proofErr w:type="gramEnd"/>
+      <w:r>
+        <w:t xml:space="preserve"> wrapper for file object to connect them to the data structures.</w:t>
       </w:r>
     </w:p>
     <w:p>
@@ -235,7 +342,22 @@
         <w:t xml:space="preserve"> The input is sanitized in such a manner that the whitespaces in the front and end of the input would be automatically removed </w:t>
       </w:r>
       <w:r>
-        <w:t>but while adding inputs 1 whitespace is always added in front of the previous message. To add multiple whitespace and new lines escape characters should be used.</w:t>
+        <w:t xml:space="preserve">to </w:t>
+      </w:r>
+      <w:r>
+        <w:t>add multiple whitespace</w:t>
+      </w:r>
+      <w:r>
+        <w:t>s or whitespace after inserts and updates</w:t>
+      </w:r>
+      <w:r>
+        <w:t xml:space="preserve"> </w:t>
+      </w:r>
+      <w:r>
+        <w:t xml:space="preserve">or </w:t>
+      </w:r>
+      <w:r>
+        <w:t>new lines escape characters should be used.</w:t>
       </w:r>
     </w:p>
     <w:p>
@@ -307,7 +429,15 @@
     </w:p>
     <w:p>
       <w:r>
-        <w:t>Replaces the content of the file. New version logic is similar to INSERT.</w:t>
+        <w:t xml:space="preserve">Replaces the content of the file. New version logic is </w:t>
+      </w:r>
+      <w:proofErr w:type="gramStart"/>
+      <w:r>
+        <w:t>similar to</w:t>
+      </w:r>
+      <w:proofErr w:type="gramEnd"/>
+      <w:r>
+        <w:t xml:space="preserve"> INSERT.</w:t>
       </w:r>
       <w:r>
         <w:t xml:space="preserve"> If new version is created it would be displayed.</w:t>
@@ -331,8 +461,13 @@
     </w:p>
     <w:p>
       <w:r>
-        <w:t>ROLLBACK &lt;filename&gt; [versionID</w:t>
-      </w:r>
+        <w:t>ROLLBACK &lt;filename&gt; [</w:t>
+      </w:r>
+      <w:proofErr w:type="spellStart"/>
+      <w:r>
+        <w:t>versionID</w:t>
+      </w:r>
+      <w:proofErr w:type="spellEnd"/>
       <w:r>
         <w:t>]</w:t>
       </w:r>
@@ -349,29 +484,77 @@
     </w:p>
     <w:p>
       <w:r>
+        <w:t>Lists all snapshots in chronological order with details.</w:t>
+      </w:r>
+    </w:p>
+    <w:p>
+      <w:r>
+        <w:t>RECENT_FILES [</w:t>
+      </w:r>
+      <w:proofErr w:type="spellStart"/>
+      <w:r>
+        <w:t>num</w:t>
+      </w:r>
+      <w:proofErr w:type="spellEnd"/>
+      <w:r>
+        <w:t xml:space="preserve">] </w:t>
+      </w:r>
+    </w:p>
+    <w:p>
+      <w:r>
         <w:lastRenderedPageBreak/>
-        <w:t>Lists all snapshots in chronological order with details.</w:t>
-      </w:r>
-    </w:p>
-    <w:p>
-      <w:r>
-        <w:t xml:space="preserve">RECENT_FILES [num] </w:t>
-      </w:r>
-    </w:p>
-    <w:p>
-      <w:r>
-        <w:t>Lists [num] most recently modified files and their version counts. If [num] is not specified, lists all files.</w:t>
+        <w:t>Lists [</w:t>
+      </w:r>
+      <w:proofErr w:type="spellStart"/>
+      <w:r>
+        <w:t>num</w:t>
+      </w:r>
+      <w:proofErr w:type="spellEnd"/>
+      <w:r>
+        <w:t>] most recently modified files and their version counts. If [</w:t>
+      </w:r>
+      <w:proofErr w:type="spellStart"/>
+      <w:r>
+        <w:t>num</w:t>
+      </w:r>
+      <w:proofErr w:type="spellEnd"/>
+      <w:r>
+        <w:t>] is not specified, lists all files.</w:t>
       </w:r>
     </w:p>
     <w:p/>
     <w:p>
       <w:r>
-        <w:t>BIGGEST_TREES [num]</w:t>
-      </w:r>
-    </w:p>
-    <w:p>
-      <w:r>
-        <w:t>Lists [num] files with the most versions, by descending count. Prints all if [num] is omitted.</w:t>
+        <w:t>BIGGEST_TREES [</w:t>
+      </w:r>
+      <w:proofErr w:type="spellStart"/>
+      <w:r>
+        <w:t>num</w:t>
+      </w:r>
+      <w:proofErr w:type="spellEnd"/>
+      <w:r>
+        <w:t>]</w:t>
+      </w:r>
+    </w:p>
+    <w:p>
+      <w:r>
+        <w:t>Lists [</w:t>
+      </w:r>
+      <w:proofErr w:type="spellStart"/>
+      <w:r>
+        <w:t>num</w:t>
+      </w:r>
+      <w:proofErr w:type="spellEnd"/>
+      <w:r>
+        <w:t>] files with the most versions, by descending count. Prints all if [</w:t>
+      </w:r>
+      <w:proofErr w:type="spellStart"/>
+      <w:r>
+        <w:t>num</w:t>
+      </w:r>
+      <w:proofErr w:type="spellEnd"/>
+      <w:r>
+        <w:t>] is omitted.</w:t>
       </w:r>
     </w:p>
     <w:p>
@@ -392,13 +575,29 @@
     </w:p>
     <w:p>
       <w:r>
-        <w:t>Most commands produce informative output via standard output (stdout), such as file content, version lists, error messages, and confirmations.</w:t>
+        <w:t>Most commands produce informative output via standard output (</w:t>
+      </w:r>
+      <w:proofErr w:type="spellStart"/>
+      <w:r>
+        <w:t>stdout</w:t>
+      </w:r>
+      <w:proofErr w:type="spellEnd"/>
+      <w:r>
+        <w:t>), such as file content, version lists, error messages, and confirmations.</w:t>
       </w:r>
     </w:p>
     <w:p/>
     <w:p>
       <w:r>
-        <w:t>Error Handling: If a command is not recognized, is malformed, or refers to a missing file, the system prints a descriptive error message and continues. If the error message is not specifies for a particular input a generic message has been encoded in the catch block to error handle and continue the program.</w:t>
+        <w:t xml:space="preserve">Error Handling: If a command is not recognized, is malformed, or refers to a missing file, the system prints a descriptive error message and continues. If the error message </w:t>
+      </w:r>
+      <w:proofErr w:type="gramStart"/>
+      <w:r>
+        <w:t>is not specifies</w:t>
+      </w:r>
+      <w:proofErr w:type="gramEnd"/>
+      <w:r>
+        <w:t xml:space="preserve"> for a particular input a generic message has been encoded in the catch block to error handle and continue the program.</w:t>
       </w:r>
     </w:p>
     <w:p>
@@ -426,6 +625,9 @@
       </w:r>
       <w:r>
         <w:t xml:space="preserve"> are initialized with an empty string, Rollbacks without version id are rolled backed to their parent except root which when rollbacked would print an error message.</w:t>
+      </w:r>
+      <w:r>
+        <w:t xml:space="preserve"> All errors which do not fall under the purview of any defined ones would be caught and a generic warning would be given.</w:t>
       </w:r>
     </w:p>
     <w:p/>
@@ -468,7 +670,23 @@
     </w:p>
     <w:p>
       <w:r>
-        <w:t>All .cpp and .hpp files should be in the same working directory.</w:t>
+        <w:t>All .</w:t>
+      </w:r>
+      <w:proofErr w:type="spellStart"/>
+      <w:r>
+        <w:t>cpp</w:t>
+      </w:r>
+      <w:proofErr w:type="spellEnd"/>
+      <w:r>
+        <w:t xml:space="preserve"> and .</w:t>
+      </w:r>
+      <w:proofErr w:type="spellStart"/>
+      <w:r>
+        <w:t>hpp</w:t>
+      </w:r>
+      <w:proofErr w:type="spellEnd"/>
+      <w:r>
+        <w:t xml:space="preserve"> files should be in the same working directory.</w:t>
       </w:r>
     </w:p>
     <w:p>
@@ -483,25 +701,54 @@
     </w:p>
     <w:p>
       <w:r>
+        <w:t>cl /</w:t>
+      </w:r>
+      <w:proofErr w:type="spellStart"/>
+      <w:r>
+        <w:t>EHsc</w:t>
+      </w:r>
+      <w:proofErr w:type="spellEnd"/>
+      <w:r>
+        <w:t xml:space="preserve"> /</w:t>
+      </w:r>
+      <w:proofErr w:type="spellStart"/>
+      <w:r>
+        <w:t>std:c</w:t>
+      </w:r>
+      <w:proofErr w:type="spellEnd"/>
+      <w:r>
+        <w:t>++17 /Fe:</w:t>
+      </w:r>
+      <w:r>
+        <w:t>&lt;</w:t>
+      </w:r>
+      <w:proofErr w:type="spellStart"/>
+      <w:r>
+        <w:t>Program_name</w:t>
+      </w:r>
+      <w:proofErr w:type="spellEnd"/>
+      <w:r>
+        <w:t>&gt;</w:t>
+      </w:r>
+      <w:r>
+        <w:t>.exe 2024CS10204.cpp</w:t>
+      </w:r>
+    </w:p>
+    <w:p>
+      <w:r>
         <w:lastRenderedPageBreak/>
-        <w:t>cl /EHsc /std:c++17 /Fe:</w:t>
-      </w:r>
-      <w:r>
-        <w:t>&lt;Program_name&gt;</w:t>
-      </w:r>
-      <w:r>
-        <w:t>.exe 2024CS10204.cpp</w:t>
-      </w:r>
-    </w:p>
-    <w:p>
-      <w:r>
         <w:t>&lt;</w:t>
       </w:r>
+      <w:proofErr w:type="spellStart"/>
       <w:r>
         <w:t>Program</w:t>
       </w:r>
       <w:r>
-        <w:t>_name&gt;</w:t>
+        <w:t>_name</w:t>
+      </w:r>
+      <w:proofErr w:type="spellEnd"/>
+      <w:r>
+        <w:t>&gt;</w:t>
       </w:r>
       <w:r>
         <w:t xml:space="preserve">.exe </w:t>
@@ -535,7 +782,20 @@
     </w:p>
     <w:p>
       <w:r>
-        <w:t>I have templated the code wherever possible maintaining the independence of various structures and tried to make the best design decisions. The heap, hash map, File object have been made as generic as possible so that the code can be easily debugged and more features can be easily added while (trying) following best practices of public and private variables.</w:t>
+        <w:t xml:space="preserve">I have templated the code wherever possible maintaining the independence of various structures and tried to make the best design decisions. The heap, hash map, File object </w:t>
+      </w:r>
+      <w:proofErr w:type="gramStart"/>
+      <w:r>
+        <w:t>have</w:t>
+      </w:r>
+      <w:proofErr w:type="gramEnd"/>
+      <w:r>
+        <w:t xml:space="preserve"> been made as generic as possible so that the code can be easily debugged and more features can be easily added while (trying) following best practices of public and private variables.</w:t>
+      </w:r>
+    </w:p>
+    <w:p>
+      <w:r>
+        <w:t>To prevent memory leaks the data wrapper deleted the file object on its own destruction so to prevent this the user can add a file copying mechanism if he/she desires it.</w:t>
       </w:r>
     </w:p>
     <w:sectPr>

</xml_diff>